<commit_message>
fixed much of architectural design doc and finished all of detailed csc and csu descriptions section except for diagrams
</commit_message>
<xml_diff>
--- a/Sage Strieker's Architectural Design.docx
+++ b/Sage Strieker's Architectural Design.docx
@@ -16,7 +16,15 @@
           <w:sz w:val="72"/>
           <w:szCs w:val="72"/>
         </w:rPr>
-        <w:t>6.0 Architectural Design</w:t>
+        <w:t xml:space="preserve">6.0 </w:t>
+      </w:r>
+      <w:r>
+        <w:rPr>
+          <w:b/>
+          <w:sz w:val="72"/>
+          <w:szCs w:val="72"/>
+        </w:rPr>
+        <w:t>Architectural Design</w:t>
       </w:r>
     </w:p>
     <w:p>
@@ -274,8 +282,19 @@
           <w:color w:val="000000"/>
           <w:shd w:val="clear" w:color="auto" w:fill="FDFDFD"/>
         </w:rPr>
-        <w:t xml:space="preserve"> to the user in Xcode</w:t>
-      </w:r>
+        <w:t xml:space="preserve"> to the user in </w:t>
+      </w:r>
+      <w:proofErr w:type="spellStart"/>
+      <w:r>
+        <w:rPr>
+          <w:rFonts w:ascii="Calibri" w:eastAsia="Times New Roman" w:hAnsi="Calibri" w:cs="Calibri"/>
+          <w:iCs/>
+          <w:color w:val="000000"/>
+          <w:shd w:val="clear" w:color="auto" w:fill="FDFDFD"/>
+        </w:rPr>
+        <w:t>Xcode</w:t>
+      </w:r>
+      <w:proofErr w:type="spellEnd"/>
       <w:r>
         <w:rPr>
           <w:rFonts w:ascii="Calibri" w:eastAsia="Times New Roman" w:hAnsi="Calibri" w:cs="Calibri"/>
@@ -484,7 +503,15 @@
         <w:t xml:space="preserve"> </w:t>
       </w:r>
       <w:r>
-        <w:t xml:space="preserve">storage in order to download Xcode’s most recent beta version, clone </w:t>
+        <w:t xml:space="preserve">storage in order to download </w:t>
+      </w:r>
+      <w:proofErr w:type="spellStart"/>
+      <w:r>
+        <w:t>Xcode’s</w:t>
+      </w:r>
+      <w:proofErr w:type="spellEnd"/>
+      <w:r>
+        <w:t xml:space="preserve"> most recent beta version, clone </w:t>
       </w:r>
       <w:r>
         <w:t>a fork of the</w:t>
@@ -507,7 +534,23 @@
         <w:t xml:space="preserve">to their desktop, </w:t>
       </w:r>
       <w:r>
-        <w:t xml:space="preserve">install cmake, sccache, and ninja, </w:t>
+        <w:t xml:space="preserve">install </w:t>
+      </w:r>
+      <w:proofErr w:type="spellStart"/>
+      <w:r>
+        <w:t>cmake</w:t>
+      </w:r>
+      <w:proofErr w:type="spellEnd"/>
+      <w:r>
+        <w:t xml:space="preserve">, </w:t>
+      </w:r>
+      <w:proofErr w:type="spellStart"/>
+      <w:r>
+        <w:t>sccache</w:t>
+      </w:r>
+      <w:proofErr w:type="spellEnd"/>
+      <w:r>
+        <w:t xml:space="preserve">, and ninja, </w:t>
       </w:r>
       <w:r>
         <w:t xml:space="preserve">as well as </w:t>
@@ -539,7 +582,15 @@
     </w:p>
     <w:p>
       <w:r>
-        <w:t>The user will need to use a computer with Xcode’s most recent beta version installed</w:t>
+        <w:t xml:space="preserve">The user will need to use a computer with </w:t>
+      </w:r>
+      <w:proofErr w:type="spellStart"/>
+      <w:r>
+        <w:t>Xcode’s</w:t>
+      </w:r>
+      <w:proofErr w:type="spellEnd"/>
+      <w:r>
+        <w:t xml:space="preserve"> most recent beta version installed</w:t>
       </w:r>
       <w:r>
         <w:t xml:space="preserve">. They can install this version </w:t>
@@ -582,8 +633,13 @@
         <w:t xml:space="preserve">as a part of Project Cleanup: Swift Property Wrappers, </w:t>
       </w:r>
       <w:r>
-        <w:t>from within Swift’s Compiler project in Xcode</w:t>
-      </w:r>
+        <w:t xml:space="preserve">from within Swift’s Compiler project in </w:t>
+      </w:r>
+      <w:proofErr w:type="spellStart"/>
+      <w:r>
+        <w:t>Xcode</w:t>
+      </w:r>
+      <w:proofErr w:type="spellEnd"/>
       <w:r>
         <w:t xml:space="preserve">. This </w:t>
       </w:r>
@@ -622,10 +678,7 @@
         <w:t xml:space="preserve">to see the error messages associated with </w:t>
       </w:r>
       <w:r>
-        <w:t>Project Cleanup: Swift Property Wrappers</w:t>
-      </w:r>
-      <w:r>
-        <w:t xml:space="preserve"> </w:t>
+        <w:t xml:space="preserve">Project Cleanup: Swift Property Wrappers </w:t>
       </w:r>
       <w:r>
         <w:t xml:space="preserve">from within the Swift Compiler’s output after passing the compiler a test file. </w:t>
@@ -690,9 +743,11 @@
       <w:r>
         <w:t xml:space="preserve"> from within </w:t>
       </w:r>
+      <w:proofErr w:type="spellStart"/>
       <w:r>
         <w:t>Xcode</w:t>
       </w:r>
+      <w:proofErr w:type="spellEnd"/>
       <w:r>
         <w:t xml:space="preserve"> (where the fix-it is labeled in blue, and it reflects any new error messages associated with property wrappers that were added as a part of Project Cleanup: Swift Property Wrappers) </w:t>
       </w:r>
@@ -755,7 +810,15 @@
         </w:numPr>
       </w:pPr>
       <w:r>
-        <w:t xml:space="preserve">run the Swift Compiler project from within Xcode to access the output of the Swift compiler, which could </w:t>
+        <w:t xml:space="preserve">run the Swift Compiler project from within </w:t>
+      </w:r>
+      <w:proofErr w:type="spellStart"/>
+      <w:r>
+        <w:t>Xcode</w:t>
+      </w:r>
+      <w:proofErr w:type="spellEnd"/>
+      <w:r>
+        <w:t xml:space="preserve"> to access the output of the Swift compiler, which could </w:t>
       </w:r>
       <w:r>
         <w:t xml:space="preserve">include </w:t>
@@ -1016,7 +1079,15 @@
         <w:t>C++ to work on the compiler, as well as various LLVM methods from the LLVM standard library</w:t>
       </w:r>
       <w:r>
-        <w:t xml:space="preserve">.  We will also be working with different concepts, such as the Hindley Milner Algorithm, since it is a crucial part of the constraint system used for Swift’s type checking. </w:t>
+        <w:t xml:space="preserve">.  We will also be working with different concepts, such as the </w:t>
+      </w:r>
+      <w:proofErr w:type="spellStart"/>
+      <w:r>
+        <w:t>Hindley</w:t>
+      </w:r>
+      <w:proofErr w:type="spellEnd"/>
+      <w:r>
+        <w:t xml:space="preserve"> Milner Algorithm, since it is a crucial part of the constraint system used for Swift’s type checking. </w:t>
       </w:r>
       <w:r>
         <w:t xml:space="preserve">During the process of type checking, </w:t>
@@ -1087,7 +1158,15 @@
         <w:t>, should there be errors associated with property wrappers in the test file they pass to</w:t>
       </w:r>
       <w:r>
-        <w:t xml:space="preserve"> the compiler or 2) run their test program in order to generate fix-its from within their editor, if they have errors associated with property wrappers, which will include the errors generated as a part </w:t>
+        <w:t xml:space="preserve"> the compiler or 2) run their test program in order to generate fix-</w:t>
+      </w:r>
+      <w:proofErr w:type="spellStart"/>
+      <w:r>
+        <w:t>its</w:t>
+      </w:r>
+      <w:proofErr w:type="spellEnd"/>
+      <w:r>
+        <w:t xml:space="preserve"> from within their editor, if they have errors associated with property wrappers, which will include the errors generated as a part </w:t>
       </w:r>
       <w:r>
         <w:t xml:space="preserve">of this project. </w:t>
@@ -1142,25 +1221,51 @@
         <w:t xml:space="preserve"> repository, </w:t>
       </w:r>
       <w:r>
-        <w:t>installing cmake, ninja, and s</w:t>
+        <w:t xml:space="preserve">installing </w:t>
+      </w:r>
+      <w:proofErr w:type="spellStart"/>
+      <w:r>
+        <w:t>cmake</w:t>
+      </w:r>
+      <w:proofErr w:type="spellEnd"/>
+      <w:r>
+        <w:t xml:space="preserve">, ninja, and </w:t>
+      </w:r>
+      <w:proofErr w:type="spellStart"/>
+      <w:r>
+        <w:t>s</w:t>
       </w:r>
       <w:r>
         <w:t>c</w:t>
       </w:r>
       <w:r>
-        <w:t xml:space="preserve">cache, </w:t>
+        <w:t>cache</w:t>
+      </w:r>
+      <w:proofErr w:type="spellEnd"/>
+      <w:r>
+        <w:t xml:space="preserve">, </w:t>
       </w:r>
       <w:r>
         <w:t xml:space="preserve">and </w:t>
       </w:r>
       <w:r>
-        <w:t xml:space="preserve">doing a release build of the compiler for the first time, in order to generate a </w:t>
+        <w:t xml:space="preserve">doing a release build of the compiler for the first time, in order to generate </w:t>
+      </w:r>
+      <w:proofErr w:type="gramStart"/>
+      <w:r>
+        <w:t xml:space="preserve">a </w:t>
       </w:r>
       <w:r>
         <w:t>.</w:t>
       </w:r>
-      <w:r>
-        <w:t>xcodeproject file</w:t>
+      <w:proofErr w:type="spellStart"/>
+      <w:r>
+        <w:t>xcodeproject</w:t>
+      </w:r>
+      <w:proofErr w:type="spellEnd"/>
+      <w:proofErr w:type="gramEnd"/>
+      <w:r>
+        <w:t xml:space="preserve"> file</w:t>
       </w:r>
       <w:r>
         <w:t>, which the user can open</w:t>
@@ -1235,41 +1340,41 @@
       <w:r>
         <w:t>AST</w:t>
       </w:r>
+      <w:r>
+        <w:t xml:space="preserve"> node, </w:t>
+      </w:r>
+      <w:r>
+        <w:t>that tr</w:t>
+      </w:r>
+      <w:r>
+        <w:t>ies to interpret and infer any given type in the program</w:t>
+      </w:r>
+      <w:r>
+        <w:t xml:space="preserve">. Should there be any errors that arise during this process, </w:t>
+      </w:r>
+      <w:r>
+        <w:t>these errors are noted</w:t>
+      </w:r>
+      <w:r>
+        <w:t xml:space="preserve"> and written as what is known as a fix. If this fix can be resolved during the process of traversing the tree a second time, then the fix is applied. Otherwise, it’s </w:t>
+      </w:r>
+      <w:r>
+        <w:t xml:space="preserve">eventually </w:t>
+      </w:r>
+      <w:r>
+        <w:t>wrapped into a diagnostic and sent to the user in the form of a fix</w:t>
+      </w:r>
+      <w:r>
+        <w:t>-</w:t>
+      </w:r>
+      <w:r>
+        <w:t>it (should the user decide to directly run their test file), or within the compiler’s output</w:t>
+      </w:r>
+      <w:r>
+        <w:t xml:space="preserve"> (should the user decide to pass the file to the compiler as an argument at launch time). </w:t>
+      </w:r>
       <w:bookmarkStart w:id="0" w:name="_GoBack"/>
       <w:bookmarkEnd w:id="0"/>
-      <w:r>
-        <w:t xml:space="preserve"> node, </w:t>
-      </w:r>
-      <w:r>
-        <w:t>that tr</w:t>
-      </w:r>
-      <w:r>
-        <w:t>ies to interpret and infer any given type in the program</w:t>
-      </w:r>
-      <w:r>
-        <w:t xml:space="preserve">. Should there be any errors that arise during this process, </w:t>
-      </w:r>
-      <w:r>
-        <w:t>these errors are noted</w:t>
-      </w:r>
-      <w:r>
-        <w:t xml:space="preserve"> and written as what is known as a fix. If this fix can be resolved during the process of traversing the tree a second time, then the fix is applied. Otherwise, it’s </w:t>
-      </w:r>
-      <w:r>
-        <w:t xml:space="preserve">eventually </w:t>
-      </w:r>
-      <w:r>
-        <w:t>wrapped into a diagnostic and sent to the user in the form of a fix</w:t>
-      </w:r>
-      <w:r>
-        <w:t>-</w:t>
-      </w:r>
-      <w:r>
-        <w:t>it (should the user decide to directly run their test file), or within the compiler’s output</w:t>
-      </w:r>
-      <w:r>
-        <w:t xml:space="preserve"> (should the user decide to pass the file to the compiler as an argument at launch time). </w:t>
-      </w:r>
     </w:p>
     <w:p>
       <w:pPr>
@@ -1328,8 +1433,8 @@
           <w:noProof/>
         </w:rPr>
         <w:drawing>
-          <wp:inline distT="0" distB="0" distL="0" distR="0" wp14:anchorId="54633350" wp14:editId="6B754C2F">
-            <wp:extent cx="6005830" cy="3042638"/>
+          <wp:inline distT="0" distB="0" distL="0" distR="0" wp14:anchorId="54633350" wp14:editId="620EA4C6">
+            <wp:extent cx="6231285" cy="3156857"/>
             <wp:effectExtent l="0" t="0" r="0" b="0"/>
             <wp:docPr id="11" name="Picture 11"/>
             <wp:cNvGraphicFramePr>
@@ -1356,7 +1461,7 @@
                   <pic:spPr bwMode="auto">
                     <a:xfrm>
                       <a:off x="0" y="0"/>
-                      <a:ext cx="6009241" cy="3044366"/>
+                      <a:ext cx="6238248" cy="3160384"/>
                     </a:xfrm>
                     <a:prstGeom prst="rect">
                       <a:avLst/>

</xml_diff>